<commit_message>
Case study first artifacts
</commit_message>
<xml_diff>
--- a/process/templates/Team Information Report.docx
+++ b/process/templates/Team Information Report.docx
@@ -145,13 +145,7 @@
               <w:rPr>
                 <w:i/>
               </w:rPr>
-              <w:t>Analyst, Developer</w:t>
-            </w:r>
-            <w:r>
-              <w:rPr>
-                <w:i/>
-              </w:rPr>
-              <w:t>, Tester</w:t>
+              <w:t>Analyst, Developer, Tester</w:t>
             </w:r>
           </w:p>
         </w:tc>
@@ -242,6 +236,36 @@
                 <w:i/>
               </w:rPr>
               <w:t>Domain Specialist</w:t>
+            </w:r>
+          </w:p>
+        </w:tc>
+      </w:tr>
+      <w:tr>
+        <w:tc>
+          <w:tcPr>
+            <w:tcW w:w="4527" w:type="dxa"/>
+          </w:tcPr>
+          <w:p>
+            <w:r>
+              <w:t>Role during re-engineering:</w:t>
+            </w:r>
+          </w:p>
+        </w:tc>
+        <w:tc>
+          <w:tcPr>
+            <w:tcW w:w="4527" w:type="dxa"/>
+          </w:tcPr>
+          <w:p>
+            <w:pPr>
+              <w:rPr>
+                <w:i/>
+              </w:rPr>
+            </w:pPr>
+            <w:r>
+              <w:rPr>
+                <w:i/>
+              </w:rPr>
+              <w:t>Feature Tester</w:t>
             </w:r>
           </w:p>
         </w:tc>
@@ -492,6 +516,36 @@
           </w:p>
         </w:tc>
       </w:tr>
+      <w:tr>
+        <w:tc>
+          <w:tcPr>
+            <w:tcW w:w="4527" w:type="dxa"/>
+          </w:tcPr>
+          <w:p>
+            <w:r>
+              <w:t>Role during re-engineering:</w:t>
+            </w:r>
+          </w:p>
+        </w:tc>
+        <w:tc>
+          <w:tcPr>
+            <w:tcW w:w="4527" w:type="dxa"/>
+          </w:tcPr>
+          <w:p>
+            <w:pPr>
+              <w:rPr>
+                <w:i/>
+              </w:rPr>
+            </w:pPr>
+            <w:r>
+              <w:rPr>
+                <w:i/>
+              </w:rPr>
+              <w:t>Feature Retriever</w:t>
+            </w:r>
+          </w:p>
+        </w:tc>
+      </w:tr>
     </w:tbl>
     <w:p/>
     <w:tbl>
@@ -698,6 +752,36 @@
           <w:p>
             <w:r>
               <w:t>Obs:</w:t>
+            </w:r>
+          </w:p>
+        </w:tc>
+        <w:tc>
+          <w:tcPr>
+            <w:tcW w:w="4527" w:type="dxa"/>
+          </w:tcPr>
+          <w:p>
+            <w:pPr>
+              <w:rPr>
+                <w:i/>
+              </w:rPr>
+            </w:pPr>
+            <w:r>
+              <w:rPr>
+                <w:i/>
+              </w:rPr>
+              <w:t>...</w:t>
+            </w:r>
+          </w:p>
+        </w:tc>
+      </w:tr>
+      <w:tr>
+        <w:tc>
+          <w:tcPr>
+            <w:tcW w:w="4527" w:type="dxa"/>
+          </w:tcPr>
+          <w:p>
+            <w:r>
+              <w:t>Role during re-engineering:</w:t>
             </w:r>
           </w:p>
         </w:tc>

</xml_diff>